<commit_message>
Made changes to soil_testing_table.rmd to remove Mean measurements and recommendations from being printed.  Added nutrient_history_table.rmd
</commit_message>
<xml_diff>
--- a/report/template.docx
+++ b/report/template.docx
@@ -481,7 +481,15 @@
         </w:numPr>
       </w:pPr>
       <w:r>
-        <w:t>The average total available Nitrogen is 1.6 ppm. This is below the optimal range of 5 ppm - 10 ppm for soil nitrogen. Consider additional applications of nitrate or ammonium based fertilizers to increase soil nitrogen levels.</w:t>
+        <w:t xml:space="preserve">The average total available Nitrogen is 1.6 ppm. This is below the optimal range of 5 ppm - 10 ppm for soil nitrogen. Consider additional applications of nitrate or </w:t>
+      </w:r>
+      <w:proofErr w:type="gramStart"/>
+      <w:r>
+        <w:t>ammonium based</w:t>
+      </w:r>
+      <w:proofErr w:type="gramEnd"/>
+      <w:r>
+        <w:t xml:space="preserve"> fertilizers to increase soil nitrogen levels.</w:t>
       </w:r>
     </w:p>
     <w:p>
@@ -2972,6 +2980,7 @@
                 <w:color w:val="000000"/>
                 <w:szCs w:val="22"/>
               </w:rPr>
+              <w:lastRenderedPageBreak/>
               <w:t>12</w:t>
             </w:r>
           </w:p>
@@ -3299,7 +3308,6 @@
                 <w:color w:val="000000"/>
                 <w:szCs w:val="22"/>
               </w:rPr>
-              <w:lastRenderedPageBreak/>
               <w:t>16</w:t>
             </w:r>
           </w:p>
@@ -4312,10 +4320,14 @@
       </w:pPr>
     </w:p>
     <w:sectPr>
+      <w:footerReference w:type="even" r:id="rId9"/>
+      <w:footerReference w:type="default" r:id="rId10"/>
       <w:type w:val="continuous"/>
       <w:pgSz w:w="12240" w:h="15840" w:code="1"/>
       <w:pgMar w:top="720" w:right="1440" w:bottom="1440" w:left="1440" w:header="720" w:footer="289" w:gutter="0"/>
+      <w:pgNumType w:start="1"/>
       <w:cols w:space="720"/>
+      <w:titlePg/>
       <w:docGrid w:linePitch="326"/>
     </w:sectPr>
   </w:body>
@@ -4345,6 +4357,76 @@
     </w:p>
   </w:endnote>
 </w:endnotes>
+</file>
+
+<file path=word/footer1.xml><?xml version="1.0" encoding="utf-8"?>
+<w:ftr xmlns:wpc="http://schemas.microsoft.com/office/word/2010/wordprocessingCanvas" xmlns:cx="http://schemas.microsoft.com/office/drawing/2014/chartex" xmlns:cx1="http://schemas.microsoft.com/office/drawing/2015/9/8/chartex" xmlns:cx2="http://schemas.microsoft.com/office/drawing/2015/10/21/chartex" xmlns:cx3="http://schemas.microsoft.com/office/drawing/2016/5/9/chartex" xmlns:cx4="http://schemas.microsoft.com/office/drawing/2016/5/10/chartex" xmlns:cx5="http://schemas.microsoft.com/office/drawing/2016/5/11/chartex" xmlns:cx6="http://schemas.microsoft.com/office/drawing/2016/5/12/chartex" xmlns:cx7="http://schemas.microsoft.com/office/drawing/2016/5/13/chartex" xmlns:cx8="http://schemas.microsoft.com/office/drawing/2016/5/14/chartex" xmlns:mc="http://schemas.openxmlformats.org/markup-compatibility/2006" xmlns:aink="http://schemas.microsoft.com/office/drawing/2016/ink" xmlns:am3d="http://schemas.microsoft.com/office/drawing/2017/model3d" xmlns:o="urn:schemas-microsoft-com:office:office" xmlns:oel="http://schemas.microsoft.com/office/2019/extlst" xmlns:r="http://schemas.openxmlformats.org/officeDocument/2006/relationships" xmlns:m="http://schemas.openxmlformats.org/officeDocument/2006/math" xmlns:v="urn:schemas-microsoft-com:vml" xmlns:wp14="http://schemas.microsoft.com/office/word/2010/wordprocessingDrawing" xmlns:wp="http://schemas.openxmlformats.org/drawingml/2006/wordprocessingDrawing" xmlns:w10="urn:schemas-microsoft-com:office:word" xmlns:w="http://schemas.openxmlformats.org/wordprocessingml/2006/main" xmlns:w14="http://schemas.microsoft.com/office/word/2010/wordml" xmlns:w15="http://schemas.microsoft.com/office/word/2012/wordml" xmlns:w16cex="http://schemas.microsoft.com/office/word/2018/wordml/cex" xmlns:w16cid="http://schemas.microsoft.com/office/word/2016/wordml/cid" xmlns:w16="http://schemas.microsoft.com/office/word/2018/wordml" xmlns:w16sdtdh="http://schemas.microsoft.com/office/word/2020/wordml/sdtdatahash" xmlns:w16se="http://schemas.microsoft.com/office/word/2015/wordml/symex" xmlns:wpg="http://schemas.microsoft.com/office/word/2010/wordprocessingGroup" xmlns:wpi="http://schemas.microsoft.com/office/word/2010/wordprocessingInk" xmlns:wne="http://schemas.microsoft.com/office/word/2006/wordml" xmlns:wps="http://schemas.microsoft.com/office/word/2010/wordprocessingShape" mc:Ignorable="w14 w15 w16se w16cid w16 w16cex w16sdtdh wp14">
+  <w:sdt>
+    <w:sdtPr>
+      <w:rPr>
+        <w:rStyle w:val="PageNumber"/>
+      </w:rPr>
+      <w:id w:val="1244074733"/>
+      <w:docPartObj>
+        <w:docPartGallery w:val="Page Numbers (Bottom of Page)"/>
+        <w:docPartUnique/>
+      </w:docPartObj>
+    </w:sdtPr>
+    <w:sdtContent>
+      <w:p>
+        <w:pPr>
+          <w:pStyle w:val="Footer"/>
+          <w:framePr w:wrap="none" w:vAnchor="text" w:hAnchor="margin" w:xAlign="center" w:y="1"/>
+          <w:rPr>
+            <w:rStyle w:val="PageNumber"/>
+          </w:rPr>
+        </w:pPr>
+        <w:r>
+          <w:rPr>
+            <w:rStyle w:val="PageNumber"/>
+          </w:rPr>
+          <w:fldChar w:fldCharType="begin"/>
+        </w:r>
+        <w:r>
+          <w:rPr>
+            <w:rStyle w:val="PageNumber"/>
+          </w:rPr>
+          <w:instrText xml:space="preserve"> PAGE </w:instrText>
+        </w:r>
+        <w:r>
+          <w:rPr>
+            <w:rStyle w:val="PageNumber"/>
+          </w:rPr>
+          <w:fldChar w:fldCharType="end"/>
+        </w:r>
+      </w:p>
+    </w:sdtContent>
+  </w:sdt>
+  <w:p>
+    <w:pPr>
+      <w:pStyle w:val="Footer"/>
+    </w:pPr>
+  </w:p>
+</w:ftr>
+</file>
+
+<file path=word/footer2.xml><?xml version="1.0" encoding="utf-8"?>
+<w:ftr xmlns:wpc="http://schemas.microsoft.com/office/word/2010/wordprocessingCanvas" xmlns:cx="http://schemas.microsoft.com/office/drawing/2014/chartex" xmlns:cx1="http://schemas.microsoft.com/office/drawing/2015/9/8/chartex" xmlns:cx2="http://schemas.microsoft.com/office/drawing/2015/10/21/chartex" xmlns:cx3="http://schemas.microsoft.com/office/drawing/2016/5/9/chartex" xmlns:cx4="http://schemas.microsoft.com/office/drawing/2016/5/10/chartex" xmlns:cx5="http://schemas.microsoft.com/office/drawing/2016/5/11/chartex" xmlns:cx6="http://schemas.microsoft.com/office/drawing/2016/5/12/chartex" xmlns:cx7="http://schemas.microsoft.com/office/drawing/2016/5/13/chartex" xmlns:cx8="http://schemas.microsoft.com/office/drawing/2016/5/14/chartex" xmlns:mc="http://schemas.openxmlformats.org/markup-compatibility/2006" xmlns:aink="http://schemas.microsoft.com/office/drawing/2016/ink" xmlns:am3d="http://schemas.microsoft.com/office/drawing/2017/model3d" xmlns:o="urn:schemas-microsoft-com:office:office" xmlns:oel="http://schemas.microsoft.com/office/2019/extlst" xmlns:r="http://schemas.openxmlformats.org/officeDocument/2006/relationships" xmlns:m="http://schemas.openxmlformats.org/officeDocument/2006/math" xmlns:v="urn:schemas-microsoft-com:vml" xmlns:wp14="http://schemas.microsoft.com/office/word/2010/wordprocessingDrawing" xmlns:wp="http://schemas.openxmlformats.org/drawingml/2006/wordprocessingDrawing" xmlns:w10="urn:schemas-microsoft-com:office:word" xmlns:w="http://schemas.openxmlformats.org/wordprocessingml/2006/main" xmlns:w14="http://schemas.microsoft.com/office/word/2010/wordml" xmlns:w15="http://schemas.microsoft.com/office/word/2012/wordml" xmlns:w16cex="http://schemas.microsoft.com/office/word/2018/wordml/cex" xmlns:w16cid="http://schemas.microsoft.com/office/word/2016/wordml/cid" xmlns:w16="http://schemas.microsoft.com/office/word/2018/wordml" xmlns:w16sdtdh="http://schemas.microsoft.com/office/word/2020/wordml/sdtdatahash" xmlns:w16se="http://schemas.microsoft.com/office/word/2015/wordml/symex" xmlns:wpg="http://schemas.microsoft.com/office/word/2010/wordprocessingGroup" xmlns:wpi="http://schemas.microsoft.com/office/word/2010/wordprocessingInk" xmlns:wne="http://schemas.microsoft.com/office/word/2006/wordml" xmlns:wps="http://schemas.microsoft.com/office/word/2010/wordprocessingShape" mc:Ignorable="w14 w15 w16se w16cid w16 w16cex w16sdtdh wp14">
+  <w:p>
+    <w:pPr>
+      <w:pStyle w:val="Footer"/>
+      <w:framePr w:wrap="none" w:vAnchor="text" w:hAnchor="margin" w:xAlign="center" w:y="1"/>
+      <w:rPr>
+        <w:rStyle w:val="PageNumber"/>
+      </w:rPr>
+    </w:pPr>
+  </w:p>
+  <w:p>
+    <w:pPr>
+      <w:pStyle w:val="Footer"/>
+    </w:pPr>
+  </w:p>
+</w:ftr>
 </file>
 
 <file path=word/footnotes.xml><?xml version="1.0" encoding="utf-8"?>
@@ -6539,6 +6621,13 @@
     <w:link w:val="Footer"/>
     <w:rsid w:val="00B31334"/>
   </w:style>
+  <w:style w:type="character" w:styleId="PageNumber">
+    <w:name w:val="page number"/>
+    <w:basedOn w:val="DefaultParagraphFont"/>
+    <w:semiHidden/>
+    <w:unhideWhenUsed/>
+    <w:rsid w:val="009062D2"/>
+  </w:style>
 </w:styles>
 </file>
 

</xml_diff>